<commit_message>
Added final versions of all documentation.
</commit_message>
<xml_diff>
--- a/Release doc/TODO in documentation.docx
+++ b/Release doc/TODO in documentation.docx
@@ -21,80 +21,11 @@
         <w:pStyle w:val="Liststycke"/>
         <w:numPr>
           <w:ilvl w:val="0"/>
-          <w:numId w:val="6"/>
-        </w:numPr>
-      </w:pPr>
-      <w:r>
-        <w:t xml:space="preserve">Do the </w:t>
-      </w:r>
-      <w:r>
-        <w:t xml:space="preserve">last acceptance tests and change in test report and software </w:t>
-      </w:r>
-      <w:proofErr w:type="spellStart"/>
-      <w:r>
-        <w:t>dev</w:t>
-      </w:r>
-      <w:proofErr w:type="spellEnd"/>
-      <w:r>
-        <w:t xml:space="preserve"> doc</w:t>
-      </w:r>
-    </w:p>
-    <w:p>
-      <w:pPr>
-        <w:pStyle w:val="Liststycke"/>
-        <w:numPr>
-          <w:ilvl w:val="0"/>
-          <w:numId w:val="6"/>
-        </w:numPr>
-      </w:pPr>
-      <w:r>
-        <w:t xml:space="preserve">Finish </w:t>
-      </w:r>
-      <w:r>
-        <w:t xml:space="preserve">Release history </w:t>
-      </w:r>
-      <w:r>
-        <w:t>– write down features in pre release</w:t>
-      </w:r>
-    </w:p>
-    <w:p>
-      <w:pPr>
-        <w:pStyle w:val="Liststycke"/>
-        <w:numPr>
-          <w:ilvl w:val="1"/>
-          <w:numId w:val="6"/>
-        </w:numPr>
-      </w:pPr>
-      <w:r>
-        <w:t>Enough bug fixes?</w:t>
-      </w:r>
-    </w:p>
-    <w:p>
-      <w:pPr>
-        <w:pStyle w:val="Liststycke"/>
-        <w:numPr>
-          <w:ilvl w:val="0"/>
           <w:numId w:val="3"/>
         </w:numPr>
       </w:pPr>
-      <w:r>
-        <w:t xml:space="preserve">Add burn down chart in </w:t>
-      </w:r>
-      <w:r>
-        <w:rPr>
-          <w:b/>
-        </w:rPr>
-        <w:t>Software Development Document</w:t>
-      </w:r>
-    </w:p>
-    <w:p>
-      <w:pPr>
-        <w:pStyle w:val="Liststycke"/>
-        <w:numPr>
-          <w:ilvl w:val="0"/>
-          <w:numId w:val="3"/>
-        </w:numPr>
-      </w:pPr>
+      <w:bookmarkStart w:id="0" w:name="_GoBack"/>
+      <w:bookmarkEnd w:id="0"/>
       <w:r>
         <w:t xml:space="preserve">Go through the content in </w:t>
       </w:r>
@@ -159,10 +90,7 @@
         <w:t>Test Report</w:t>
       </w:r>
     </w:p>
-    <w:p>
-      <w:bookmarkStart w:id="0" w:name="_GoBack"/>
-      <w:bookmarkEnd w:id="0"/>
-    </w:p>
+    <w:p/>
     <w:p>
       <w:pPr>
         <w:ind w:firstLine="720"/>

</xml_diff>